<commit_message>
Relatorio Arq Comp Atulizado
</commit_message>
<xml_diff>
--- a/Documentação/RELATORIO.docx
+++ b/Documentação/RELATORIO.docx
@@ -1406,8 +1406,8 @@
         </w:rPr>
       </w:pPr>
       <w:r>
-        <w:object w:dxaOrig="15874" w:dyaOrig="2490">
-          <v:rect xmlns:o="urn:schemas-microsoft-com:office:office" xmlns:v="urn:schemas-microsoft-com:vml" id="rectole0000000000" style="width:793.700000pt;height:124.500000pt" o:preferrelative="t" o:ole="">
+        <w:object w:dxaOrig="16076" w:dyaOrig="2530">
+          <v:rect xmlns:o="urn:schemas-microsoft-com:office:office" xmlns:v="urn:schemas-microsoft-com:vml" id="rectole0000000000" style="width:803.800000pt;height:126.500000pt" o:preferrelative="t" o:ole="">
             <o:lock v:ext="edit"/>
             <v:imagedata xmlns:r="http://schemas.openxmlformats.org/officeDocument/2006/relationships" r:id="docRId1" o:title=""/>
           </v:rect>
@@ -1477,17 +1477,17 @@
         <w:ind w:right="0" w:left="0" w:firstLine="0"/>
         <w:jc w:val="center"/>
         <w:rPr>
-          <w:rFonts w:ascii="Arial" w:hAnsi="Arial" w:cs="Arial" w:eastAsia="Arial"/>
-          <w:color w:val="000000"/>
-          <w:spacing w:val="0"/>
-          <w:position w:val="0"/>
-          <w:sz w:val="22"/>
-          <w:shd w:fill="FFFFFF" w:val="clear"/>
-        </w:rPr>
-      </w:pPr>
-      <w:r>
-        <w:object w:dxaOrig="8625" w:dyaOrig="5426">
-          <v:rect xmlns:o="urn:schemas-microsoft-com:office:office" xmlns:v="urn:schemas-microsoft-com:vml" id="rectole0000000001" style="width:431.250000pt;height:271.300000pt" o:preferrelative="t" o:ole="">
+          <w:rFonts w:ascii="Calibri" w:hAnsi="Calibri" w:cs="Calibri" w:eastAsia="Calibri"/>
+          <w:color w:val="auto"/>
+          <w:spacing w:val="0"/>
+          <w:position w:val="0"/>
+          <w:sz w:val="22"/>
+          <w:shd w:fill="FFFFFF" w:val="clear"/>
+        </w:rPr>
+      </w:pPr>
+      <w:r>
+        <w:object w:dxaOrig="8726" w:dyaOrig="5487">
+          <v:rect xmlns:o="urn:schemas-microsoft-com:office:office" xmlns:v="urn:schemas-microsoft-com:vml" id="rectole0000000001" style="width:436.300000pt;height:274.350000pt" o:preferrelative="t" o:ole="">
             <o:lock v:ext="edit"/>
             <v:imagedata xmlns:r="http://schemas.openxmlformats.org/officeDocument/2006/relationships" r:id="docRId3" o:title=""/>
           </v:rect>
@@ -1553,6 +1553,54 @@
             <w:u w:val="single"/>
             <w:shd w:fill="FFFFFF" w:val="clear"/>
           </w:rPr>
+          <w:t xml:space="preserve"> HYPERLINK "http://blog.baudaeletronica.com.br/dht11-com-arduino/"</w:t>
+        </w:r>
+        <w:r>
+          <w:rPr>
+            <w:rFonts w:ascii="Calibri" w:hAnsi="Calibri" w:cs="Calibri" w:eastAsia="Calibri"/>
+            <w:color w:val="0000FF"/>
+            <w:spacing w:val="0"/>
+            <w:position w:val="0"/>
+            <w:sz w:val="22"/>
+            <w:u w:val="single"/>
+            <w:shd w:fill="FFFFFF" w:val="clear"/>
+          </w:rPr>
+          <w:t xml:space="preserve"> HYPERLINK "http://blog.baudaeletronica.com.br/dht11-com-arduino/"</w:t>
+        </w:r>
+        <w:r>
+          <w:rPr>
+            <w:rFonts w:ascii="Calibri" w:hAnsi="Calibri" w:cs="Calibri" w:eastAsia="Calibri"/>
+            <w:color w:val="0000FF"/>
+            <w:spacing w:val="0"/>
+            <w:position w:val="0"/>
+            <w:sz w:val="22"/>
+            <w:u w:val="single"/>
+            <w:shd w:fill="FFFFFF" w:val="clear"/>
+          </w:rPr>
+          <w:t xml:space="preserve"> HYPERLINK "http://blog.baudaeletronica.com.br/dht11-com-arduino/"</w:t>
+        </w:r>
+        <w:r>
+          <w:rPr>
+            <w:rFonts w:ascii="Calibri" w:hAnsi="Calibri" w:cs="Calibri" w:eastAsia="Calibri"/>
+            <w:color w:val="0000FF"/>
+            <w:spacing w:val="0"/>
+            <w:position w:val="0"/>
+            <w:sz w:val="22"/>
+            <w:u w:val="single"/>
+            <w:shd w:fill="FFFFFF" w:val="clear"/>
+          </w:rPr>
+          <w:t xml:space="preserve"> HYPERLINK "http://blog.baudaeletronica.com.br/dht11-com-arduino/"</w:t>
+        </w:r>
+        <w:r>
+          <w:rPr>
+            <w:rFonts w:ascii="Calibri" w:hAnsi="Calibri" w:cs="Calibri" w:eastAsia="Calibri"/>
+            <w:color w:val="0000FF"/>
+            <w:spacing w:val="0"/>
+            <w:position w:val="0"/>
+            <w:sz w:val="22"/>
+            <w:u w:val="single"/>
+            <w:shd w:fill="FFFFFF" w:val="clear"/>
+          </w:rPr>
           <w:t xml:space="preserve">-com-arduino/</w:t>
         </w:r>
       </w:hyperlink>
@@ -1566,6 +1614,60 @@
           <w:shd w:fill="FFFFFF" w:val="clear"/>
         </w:rPr>
         <w:t xml:space="preserve"> </w:t>
+      </w:r>
+    </w:p>
+    <w:p>
+      <w:pPr>
+        <w:spacing w:before="0" w:after="160" w:line="240"/>
+        <w:ind w:right="0" w:left="0" w:firstLine="0"/>
+        <w:jc w:val="center"/>
+        <w:rPr>
+          <w:rFonts w:ascii="Calibri" w:hAnsi="Calibri" w:cs="Calibri" w:eastAsia="Calibri"/>
+          <w:color w:val="auto"/>
+          <w:spacing w:val="0"/>
+          <w:position w:val="0"/>
+          <w:sz w:val="22"/>
+          <w:shd w:fill="FFFFFF" w:val="clear"/>
+        </w:rPr>
+      </w:pPr>
+    </w:p>
+    <w:p>
+      <w:pPr>
+        <w:spacing w:before="0" w:after="160" w:line="240"/>
+        <w:ind w:right="0" w:left="0" w:firstLine="0"/>
+        <w:jc w:val="center"/>
+        <w:rPr>
+          <w:rFonts w:ascii="Arial" w:hAnsi="Arial" w:cs="Arial" w:eastAsia="Arial"/>
+          <w:color w:val="000000"/>
+          <w:spacing w:val="0"/>
+          <w:position w:val="0"/>
+          <w:sz w:val="22"/>
+          <w:shd w:fill="FFFFFF" w:val="clear"/>
+        </w:rPr>
+      </w:pPr>
+    </w:p>
+    <w:p>
+      <w:pPr>
+        <w:spacing w:before="0" w:after="160" w:line="240"/>
+        <w:ind w:right="0" w:left="0" w:firstLine="0"/>
+        <w:jc w:val="left"/>
+        <w:rPr>
+          <w:rFonts w:ascii="Arial" w:hAnsi="Arial" w:cs="Arial" w:eastAsia="Arial"/>
+          <w:color w:val="auto"/>
+          <w:spacing w:val="0"/>
+          <w:position w:val="0"/>
+          <w:sz w:val="22"/>
+          <w:shd w:fill="FFFFFF" w:val="clear"/>
+        </w:rPr>
+      </w:pPr>
+      <w:r>
+        <w:object w:dxaOrig="8909" w:dyaOrig="3550">
+          <v:rect xmlns:o="urn:schemas-microsoft-com:office:office" xmlns:v="urn:schemas-microsoft-com:vml" id="rectole0000000002" style="width:445.450000pt;height:177.500000pt" o:preferrelative="t" o:ole="">
+            <o:lock v:ext="edit"/>
+            <v:imagedata xmlns:r="http://schemas.openxmlformats.org/officeDocument/2006/relationships" r:id="docRId6" o:title=""/>
+          </v:rect>
+          <o:OLEObject xmlns:r="http://schemas.openxmlformats.org/officeDocument/2006/relationships" xmlns:o="urn:schemas-microsoft-com:office:office" Type="Embed" ProgID="StaticDib" DrawAspect="Content" ObjectID="0000000002" ShapeID="rectole0000000002" r:id="docRId5"/>
+        </w:object>
       </w:r>
     </w:p>
     <w:p>

</xml_diff>